<commit_message>
EIGHTEENF-29: Added New information in Step 7.
EIGHTEENF-29: Modified Unit Test Case. Added description to show that
FDA link opens in new tab.
</commit_message>
<xml_diff>
--- a/tests/unit/Unit_Test_Case_08.docx
+++ b/tests/unit/Unit_Test_Case_08.docx
@@ -395,8 +395,15 @@
             <w:tcW w:w="4140" w:type="dxa"/>
           </w:tcPr>
           <w:p>
-            <w:r>
-              <w:t xml:space="preserve">consumer.jsp webpage gets  successfully </w:t>
+            <w:proofErr w:type="spellStart"/>
+            <w:proofErr w:type="gramStart"/>
+            <w:r>
+              <w:t>consumer.jsp</w:t>
+            </w:r>
+            <w:proofErr w:type="spellEnd"/>
+            <w:proofErr w:type="gramEnd"/>
+            <w:r>
+              <w:t xml:space="preserve"> webpage gets  successfully </w:t>
             </w:r>
             <w:r>
               <w:t>rendered</w:t>
@@ -774,7 +781,15 @@
           </w:tcPr>
           <w:p>
             <w:r>
-              <w:t xml:space="preserve">It takes you to </w:t>
+              <w:t xml:space="preserve">It </w:t>
+            </w:r>
+            <w:r>
+              <w:t xml:space="preserve">opens a new tab and takes </w:t>
+            </w:r>
+            <w:bookmarkStart w:id="0" w:name="_GoBack"/>
+            <w:bookmarkEnd w:id="0"/>
+            <w:r>
+              <w:t xml:space="preserve">you to </w:t>
             </w:r>
             <w:hyperlink r:id="rId7" w:history="1">
               <w:r>
@@ -790,8 +805,6 @@
             <w:r>
               <w:t xml:space="preserve"> Check network section of developer tools for response time and FDA page gets loaded in reasonable time.</w:t>
             </w:r>
-            <w:bookmarkStart w:id="0" w:name="_GoBack"/>
-            <w:bookmarkEnd w:id="0"/>
           </w:p>
         </w:tc>
         <w:tc>
@@ -1087,6 +1100,7 @@
     <w:pPr>
       <w:pStyle w:val="Header"/>
     </w:pPr>
+    <w:proofErr w:type="spellStart"/>
     <w:r>
       <w:rPr>
         <w:b/>
@@ -1095,6 +1109,7 @@
       </w:rPr>
       <w:t>RxEffects</w:t>
     </w:r>
+    <w:proofErr w:type="spellEnd"/>
     <w:r>
       <w:rPr>
         <w:b/>

</xml_diff>